<commit_message>
[docs](linux) add and update files
</commit_message>
<xml_diff>
--- a/linux/cahier_de_bord/global/Cahier de bord - Linux Global.docx
+++ b/linux/cahier_de_bord/global/Cahier de bord - Linux Global.docx
@@ -1170,6 +1170,7 @@
       </w:pPr>
       <w:r>
         <w:rPr>
+          <w:noProof/>
           <w:lang w:eastAsia="fr-FR"/>
         </w:rPr>
         <w:drawing>
@@ -1376,7 +1377,6 @@
         </w:rPr>
       </w:pPr>
       <w:proofErr w:type="spellStart"/>
-      <w:proofErr w:type="gramStart"/>
       <w:r>
         <w:rPr>
           <w:b/>
@@ -1387,7 +1387,6 @@
         <w:t>noexec</w:t>
       </w:r>
       <w:proofErr w:type="spellEnd"/>
-      <w:proofErr w:type="gramEnd"/>
       <w:r>
         <w:rPr>
           <w:lang w:val="fr-BE" w:eastAsia="fr-FR"/>
@@ -1408,7 +1407,6 @@
         </w:rPr>
       </w:pPr>
       <w:proofErr w:type="spellStart"/>
-      <w:proofErr w:type="gramStart"/>
       <w:r>
         <w:rPr>
           <w:b/>
@@ -1419,7 +1417,6 @@
         <w:t>nosuid</w:t>
       </w:r>
       <w:proofErr w:type="spellEnd"/>
-      <w:proofErr w:type="gramEnd"/>
       <w:r>
         <w:rPr>
           <w:lang w:val="fr-BE" w:eastAsia="fr-FR"/>
@@ -1454,7 +1451,6 @@
         </w:rPr>
       </w:pPr>
       <w:proofErr w:type="spellStart"/>
-      <w:proofErr w:type="gramStart"/>
       <w:r>
         <w:rPr>
           <w:b/>
@@ -1465,7 +1461,6 @@
         <w:t>nodev</w:t>
       </w:r>
       <w:proofErr w:type="spellEnd"/>
-      <w:proofErr w:type="gramEnd"/>
       <w:r>
         <w:rPr>
           <w:lang w:val="fr-BE" w:eastAsia="fr-FR"/>
@@ -1486,7 +1481,6 @@
         </w:rPr>
       </w:pPr>
       <w:proofErr w:type="spellStart"/>
-      <w:proofErr w:type="gramStart"/>
       <w:r>
         <w:rPr>
           <w:b/>
@@ -1497,7 +1491,6 @@
         <w:t>relatime</w:t>
       </w:r>
       <w:proofErr w:type="spellEnd"/>
-      <w:proofErr w:type="gramEnd"/>
       <w:r>
         <w:rPr>
           <w:lang w:val="fr-BE" w:eastAsia="fr-FR"/>
@@ -1517,7 +1510,6 @@
           <w:lang w:val="fr-BE" w:eastAsia="fr-FR"/>
         </w:rPr>
       </w:pPr>
-      <w:proofErr w:type="gramStart"/>
       <w:r>
         <w:rPr>
           <w:b/>
@@ -1525,17 +1517,7 @@
           <w:u w:val="single"/>
           <w:lang w:val="fr-BE" w:eastAsia="fr-FR"/>
         </w:rPr>
-        <w:t>ro</w:t>
-      </w:r>
-      <w:proofErr w:type="gramEnd"/>
-      <w:r>
-        <w:rPr>
-          <w:b/>
-          <w:bCs/>
-          <w:u w:val="single"/>
-          <w:lang w:val="fr-BE" w:eastAsia="fr-FR"/>
-        </w:rPr>
-        <w:t xml:space="preserve"> (</w:t>
+        <w:t>ro (</w:t>
       </w:r>
       <w:proofErr w:type="spellStart"/>
       <w:r>
@@ -1643,7 +1625,6 @@
         <w:t>/</w:t>
       </w:r>
       <w:proofErr w:type="spellStart"/>
-      <w:proofErr w:type="gramStart"/>
       <w:r>
         <w:rPr>
           <w:lang w:val="en-US" w:eastAsia="fr-FR"/>
@@ -1655,14 +1636,7 @@
         <w:rPr>
           <w:lang w:val="en-US" w:eastAsia="fr-FR"/>
         </w:rPr>
-        <w:t>,/</w:t>
-      </w:r>
-      <w:proofErr w:type="gramEnd"/>
-      <w:r>
-        <w:rPr>
-          <w:lang w:val="en-US" w:eastAsia="fr-FR"/>
-        </w:rPr>
-        <w:t>web,/var,/home,/root</w:t>
+        <w:t>,/web,/var,/home,/root</w:t>
       </w:r>
       <w:r>
         <w:rPr>
@@ -1682,7 +1656,7 @@
         <w:pStyle w:val="Corpsdetexte"/>
         <w:jc w:val="both"/>
         <w:rPr>
-          <w:lang w:val="fr-BE" w:eastAsia="fr-FR"/>
+          <w:lang w:val="en-US" w:eastAsia="fr-FR"/>
         </w:rPr>
       </w:pPr>
     </w:p>
@@ -2244,153 +2218,92 @@
         <w:rPr>
           <w:lang w:eastAsia="fr-FR"/>
         </w:rPr>
-        <w:t xml:space="preserve">La configuration de ce serveur est sensiblement la même que pour le serveur local du groupe 4 car nous avons </w:t>
-      </w:r>
+        <w:t xml:space="preserve">La configuration de ce serveur est sensiblement la même que pour le serveur local du groupe 4 car nous avons utilisé le même script et donc, pour éviter de mettre plus de 20 pages de codes, nous vous proposons un lien </w:t>
+      </w:r>
+      <w:proofErr w:type="spellStart"/>
       <w:r>
         <w:rPr>
           <w:lang w:eastAsia="fr-FR"/>
         </w:rPr>
-        <w:t>utilisé</w:t>
-      </w:r>
+        <w:t>github</w:t>
+      </w:r>
+      <w:proofErr w:type="spellEnd"/>
       <w:r>
         <w:rPr>
           <w:lang w:eastAsia="fr-FR"/>
         </w:rPr>
-        <w:t xml:space="preserve"> le même script</w:t>
+        <w:t xml:space="preserve"> qui redirige vers le script ainsi que d</w:t>
       </w:r>
       <w:r>
         <w:rPr>
           <w:lang w:eastAsia="fr-FR"/>
         </w:rPr>
-        <w:t xml:space="preserve"> et donc, p</w:t>
+        <w:t>es</w:t>
       </w:r>
       <w:r>
         <w:rPr>
           <w:lang w:eastAsia="fr-FR"/>
         </w:rPr>
-        <w:t xml:space="preserve">our éviter de mettre plus de 20 pages de codes, nous vous proposons </w:t>
+        <w:t xml:space="preserve"> fichier</w:t>
       </w:r>
       <w:r>
         <w:rPr>
           <w:lang w:eastAsia="fr-FR"/>
         </w:rPr>
-        <w:t>un</w:t>
+        <w:t>s</w:t>
       </w:r>
       <w:r>
         <w:rPr>
           <w:lang w:eastAsia="fr-FR"/>
         </w:rPr>
-        <w:t xml:space="preserve"> lien </w:t>
-      </w:r>
-      <w:proofErr w:type="spellStart"/>
-      <w:r>
+        <w:t xml:space="preserve"> de configuration :</w:t>
+      </w:r>
+    </w:p>
+    <w:p>
+      <w:pPr>
+        <w:pStyle w:val="Corpsdetexte"/>
         <w:rPr>
           <w:lang w:eastAsia="fr-FR"/>
         </w:rPr>
-        <w:t>github</w:t>
-      </w:r>
-      <w:proofErr w:type="spellEnd"/>
-      <w:r>
-        <w:rPr>
-          <w:lang w:eastAsia="fr-FR"/>
-        </w:rPr>
-        <w:t xml:space="preserve"> qui redirige vers </w:t>
-      </w:r>
-      <w:r>
-        <w:rPr>
-          <w:lang w:eastAsia="fr-FR"/>
-        </w:rPr>
-        <w:t xml:space="preserve">le </w:t>
-      </w:r>
-      <w:r>
-        <w:rPr>
-          <w:lang w:eastAsia="fr-FR"/>
-        </w:rPr>
-        <w:t>script ainsi que d</w:t>
-      </w:r>
-      <w:r>
-        <w:rPr>
-          <w:lang w:eastAsia="fr-FR"/>
-        </w:rPr>
-        <w:t>es</w:t>
-      </w:r>
-      <w:r>
-        <w:rPr>
-          <w:lang w:eastAsia="fr-FR"/>
-        </w:rPr>
-        <w:t xml:space="preserve"> fichier</w:t>
-      </w:r>
-      <w:r>
-        <w:rPr>
-          <w:lang w:eastAsia="fr-FR"/>
-        </w:rPr>
-        <w:t>s</w:t>
-      </w:r>
-      <w:r>
-        <w:rPr>
-          <w:lang w:eastAsia="fr-FR"/>
-        </w:rPr>
-        <w:t xml:space="preserve"> de configuration :</w:t>
-      </w:r>
+      </w:pPr>
     </w:p>
     <w:p>
       <w:pPr>
         <w:pStyle w:val="Corpsdetexte"/>
-        <w:rPr>
-          <w:lang w:eastAsia="fr-FR"/>
-        </w:rPr>
-      </w:pPr>
-    </w:p>
-    <w:p>
-      <w:pPr>
-        <w:pStyle w:val="Corpsdetexte"/>
-        <w:rPr>
-          <w:lang w:eastAsia="fr-FR"/>
-        </w:rPr>
       </w:pPr>
       <w:hyperlink r:id="rId12" w:history="1">
+        <w:proofErr w:type="spellStart"/>
         <w:r>
           <w:rPr>
             <w:rStyle w:val="Lienhypertexte"/>
-            <w:lang w:eastAsia="fr-FR"/>
-          </w:rPr>
-          <w:t>Projet_int</w:t>
-        </w:r>
+          </w:rPr>
+          <w:t>Projet_interdisciplinaire</w:t>
+        </w:r>
+        <w:proofErr w:type="spellEnd"/>
         <w:r>
           <w:rPr>
             <w:rStyle w:val="Lienhypertexte"/>
-            <w:lang w:eastAsia="fr-FR"/>
-          </w:rPr>
-          <w:t>e</w:t>
-        </w:r>
+          </w:rPr>
+          <w:t xml:space="preserve">/linux at linux · </w:t>
+        </w:r>
+        <w:proofErr w:type="spellStart"/>
         <w:r>
           <w:rPr>
             <w:rStyle w:val="Lienhypertexte"/>
-            <w:lang w:eastAsia="fr-FR"/>
-          </w:rPr>
-          <w:t xml:space="preserve">rdisciplinaire/linux/main.sh at linux · </w:t>
+          </w:rPr>
+          <w:t>Zafirr</w:t>
+        </w:r>
+        <w:proofErr w:type="spellEnd"/>
+        <w:r>
+          <w:rPr>
+            <w:rStyle w:val="Lienhypertexte"/>
+          </w:rPr>
+          <w:t>-cyber/</w:t>
         </w:r>
         <w:proofErr w:type="spellStart"/>
         <w:r>
           <w:rPr>
             <w:rStyle w:val="Lienhypertexte"/>
-            <w:lang w:eastAsia="fr-FR"/>
-          </w:rPr>
-          <w:t>Zafirr</w:t>
-        </w:r>
-        <w:proofErr w:type="spellEnd"/>
-        <w:r>
-          <w:rPr>
-            <w:rStyle w:val="Lienhypertexte"/>
-            <w:lang w:eastAsia="fr-FR"/>
-          </w:rPr>
-          <w:t>-cyber/</w:t>
-        </w:r>
-        <w:proofErr w:type="spellStart"/>
-        <w:r>
-          <w:rPr>
-            <w:rStyle w:val="Lienhypertexte"/>
-            <w:lang w:eastAsia="fr-FR"/>
           </w:rPr>
           <w:t>Projet_interdisciplinaire</w:t>
         </w:r>
@@ -2428,7 +2341,6 @@
         </w:rPr>
         <w:t xml:space="preserve"> : </w:t>
       </w:r>
-      <w:proofErr w:type="gramStart"/>
       <w:r>
         <w:rPr>
           <w:u w:val="none"/>
@@ -2439,14 +2351,7 @@
         <w:rPr>
           <w:u w:val="none"/>
         </w:rPr>
-        <w:t>Password!</w:t>
-      </w:r>
-      <w:proofErr w:type="gramEnd"/>
-      <w:r>
-        <w:rPr>
-          <w:u w:val="none"/>
-        </w:rPr>
-        <w:t>2024</w:t>
+        <w:t>Password!2024</w:t>
       </w:r>
     </w:p>
     <w:p>
@@ -2515,7 +2420,6 @@
         </w:rPr>
       </w:pPr>
       <w:proofErr w:type="spellStart"/>
-      <w:proofErr w:type="gramStart"/>
       <w:r>
         <w:rPr>
           <w:lang w:val="en-US" w:eastAsia="ja-JP"/>
@@ -2527,14 +2431,7 @@
         <w:rPr>
           <w:lang w:val="en-US" w:eastAsia="ja-JP"/>
         </w:rPr>
-        <w:t xml:space="preserve"> :</w:t>
-      </w:r>
-      <w:proofErr w:type="gramEnd"/>
-      <w:r>
-        <w:rPr>
-          <w:lang w:val="en-US" w:eastAsia="ja-JP"/>
-        </w:rPr>
-        <w:t xml:space="preserve"> </w:t>
+        <w:t xml:space="preserve"> : </w:t>
       </w:r>
       <w:proofErr w:type="spellStart"/>
       <w:r>
@@ -2681,11 +2578,9 @@
       <w:pPr>
         <w:pStyle w:val="Titre3"/>
       </w:pPr>
-      <w:proofErr w:type="gramStart"/>
       <w:r>
         <w:t>administrateur</w:t>
       </w:r>
-      <w:proofErr w:type="gramEnd"/>
       <w:r>
         <w:t> : grubG4Linux</w:t>
       </w:r>
@@ -2853,6 +2748,7 @@
       </w:pPr>
       <w:r>
         <w:rPr>
+          <w:noProof/>
           <w:lang w:val="fr-BE" w:eastAsia="fr-FR"/>
         </w:rPr>
         <w:drawing>
@@ -5616,7 +5512,6 @@
   <w:style w:type="character" w:default="1" w:styleId="Policepardfaut">
     <w:name w:val="Default Paragraph Font"/>
     <w:uiPriority w:val="1"/>
-    <w:semiHidden/>
     <w:unhideWhenUsed/>
   </w:style>
   <w:style w:type="table" w:default="1" w:styleId="TableauNormal">
@@ -6655,6 +6550,10 @@
 </file>
 
 <file path=customXml/item1.xml><?xml version="1.0" encoding="utf-8"?>
+<b:Sources xmlns:b="http://schemas.openxmlformats.org/officeDocument/2006/bibliography" xmlns="http://schemas.openxmlformats.org/officeDocument/2006/bibliography" SelectedStyle="\APASixthEditionOfficeOnline.xsl" StyleName="APA" Version="6"/>
+</file>
+
+<file path=customXml/item2.xml><?xml version="1.0" encoding="utf-8"?>
 <ct:contentTypeSchema xmlns:ct="http://schemas.microsoft.com/office/2006/metadata/contentType" xmlns:ma="http://schemas.microsoft.com/office/2006/metadata/properties/metaAttributes" ct:_="" ma:_="" ma:contentTypeName="Document" ma:contentTypeID="0x01010096F3AF5BE84F8F41AA039EAF1FA0BE99" ma:contentTypeVersion="9" ma:contentTypeDescription="Create a new document." ma:contentTypeScope="" ma:versionID="95cadb86be8dcd11ca8e51d64f766ee1">
   <xsd:schema xmlns:xsd="http://www.w3.org/2001/XMLSchema" xmlns:xs="http://www.w3.org/2001/XMLSchema" xmlns:p="http://schemas.microsoft.com/office/2006/metadata/properties" xmlns:ns3="469a3e91-d6ab-42d6-bd66-2f42b3bbdfe0" xmlns:ns4="31d156b7-966f-45a8-a913-573bb90bac2b" targetNamespace="http://schemas.microsoft.com/office/2006/metadata/properties" ma:root="true" ma:fieldsID="07f95e9bd04dca041ab861f780a1bf58" ns3:_="" ns4:_="">
     <xsd:import namespace="469a3e91-d6ab-42d6-bd66-2f42b3bbdfe0"/>
@@ -6849,19 +6748,7 @@
 </ct:contentTypeSchema>
 </file>
 
-<file path=customXml/item2.xml><?xml version="1.0" encoding="utf-8"?>
-<b:Sources xmlns:b="http://schemas.openxmlformats.org/officeDocument/2006/bibliography" xmlns="http://schemas.openxmlformats.org/officeDocument/2006/bibliography" SelectedStyle="\APASixthEditionOfficeOnline.xsl" StyleName="APA" Version="6"/>
-</file>
-
 <file path=customXml/item3.xml><?xml version="1.0" encoding="utf-8"?>
-<p:properties xmlns:p="http://schemas.microsoft.com/office/2006/metadata/properties" xmlns:xsi="http://www.w3.org/2001/XMLSchema-instance" xmlns:pc="http://schemas.microsoft.com/office/infopath/2007/PartnerControls">
-  <documentManagement>
-    <_activity xmlns="469a3e91-d6ab-42d6-bd66-2f42b3bbdfe0" xsi:nil="true"/>
-  </documentManagement>
-</p:properties>
-</file>
-
-<file path=customXml/item4.xml><?xml version="1.0" encoding="utf-8"?>
 <?mso-contentType ?>
 <FormTemplates xmlns="http://schemas.microsoft.com/sharepoint/v3/contenttype/forms">
   <Display>DocumentLibraryForm</Display>
@@ -6870,7 +6757,23 @@
 </FormTemplates>
 </file>
 
+<file path=customXml/item4.xml><?xml version="1.0" encoding="utf-8"?>
+<p:properties xmlns:p="http://schemas.microsoft.com/office/2006/metadata/properties" xmlns:xsi="http://www.w3.org/2001/XMLSchema-instance" xmlns:pc="http://schemas.microsoft.com/office/infopath/2007/PartnerControls">
+  <documentManagement>
+    <_activity xmlns="469a3e91-d6ab-42d6-bd66-2f42b3bbdfe0" xsi:nil="true"/>
+  </documentManagement>
+</p:properties>
+</file>
+
 <file path=customXml/itemProps1.xml><?xml version="1.0" encoding="utf-8"?>
+<ds:datastoreItem xmlns:ds="http://schemas.openxmlformats.org/officeDocument/2006/customXml" ds:itemID="{3933A44E-BA19-46F7-B052-50CB1CEC29EC}">
+  <ds:schemaRefs>
+    <ds:schemaRef ds:uri="http://schemas.openxmlformats.org/officeDocument/2006/bibliography"/>
+  </ds:schemaRefs>
+</ds:datastoreItem>
+</file>
+
+<file path=customXml/itemProps2.xml><?xml version="1.0" encoding="utf-8"?>
 <ds:datastoreItem xmlns:ds="http://schemas.openxmlformats.org/officeDocument/2006/customXml" ds:itemID="{C762E9F1-B5A4-4F81-A1FB-387614FAACC5}">
   <ds:schemaRefs>
     <ds:schemaRef ds:uri="http://schemas.microsoft.com/office/2006/metadata/contentType"/>
@@ -6889,15 +6792,15 @@
 </ds:datastoreItem>
 </file>
 
-<file path=customXml/itemProps2.xml><?xml version="1.0" encoding="utf-8"?>
-<ds:datastoreItem xmlns:ds="http://schemas.openxmlformats.org/officeDocument/2006/customXml" ds:itemID="{3933A44E-BA19-46F7-B052-50CB1CEC29EC}">
+<file path=customXml/itemProps3.xml><?xml version="1.0" encoding="utf-8"?>
+<ds:datastoreItem xmlns:ds="http://schemas.openxmlformats.org/officeDocument/2006/customXml" ds:itemID="{BF8750B5-70F4-4F6F-9C54-A05D535B9224}">
   <ds:schemaRefs>
-    <ds:schemaRef ds:uri="http://schemas.openxmlformats.org/officeDocument/2006/bibliography"/>
+    <ds:schemaRef ds:uri="http://schemas.microsoft.com/sharepoint/v3/contenttype/forms"/>
   </ds:schemaRefs>
 </ds:datastoreItem>
 </file>
 
-<file path=customXml/itemProps3.xml><?xml version="1.0" encoding="utf-8"?>
+<file path=customXml/itemProps4.xml><?xml version="1.0" encoding="utf-8"?>
 <ds:datastoreItem xmlns:ds="http://schemas.openxmlformats.org/officeDocument/2006/customXml" ds:itemID="{CB8D570A-2B02-40E1-887C-5C6B08290C29}">
   <ds:schemaRefs>
     <ds:schemaRef ds:uri="http://schemas.microsoft.com/office/2006/metadata/properties"/>
@@ -6905,12 +6808,4 @@
     <ds:schemaRef ds:uri="469a3e91-d6ab-42d6-bd66-2f42b3bbdfe0"/>
   </ds:schemaRefs>
 </ds:datastoreItem>
-</file>
-
-<file path=customXml/itemProps4.xml><?xml version="1.0" encoding="utf-8"?>
-<ds:datastoreItem xmlns:ds="http://schemas.openxmlformats.org/officeDocument/2006/customXml" ds:itemID="{BF8750B5-70F4-4F6F-9C54-A05D535B9224}">
-  <ds:schemaRefs>
-    <ds:schemaRef ds:uri="http://schemas.microsoft.com/sharepoint/v3/contenttype/forms"/>
-  </ds:schemaRefs>
-</ds:datastoreItem>
 </file>
</xml_diff>